<commit_message>
Se realizo un organigrama provisional para la empresa, nos capacitamos en el uso de la plataforma ASANA y se inicio el proceso de gestion del proyecto APPQUI, se asignaron 2 tareas para empezar a familiarizarce con ASANA y se organizo la proxima reunión
</commit_message>
<xml_diff>
--- a/APPQUI.docx
+++ b/APPQUI.docx
@@ -1341,18 +1341,98 @@
         </w:numPr>
       </w:pPr>
       <w:r>
-        <w:t>Capacitar a propietarios de establecimien</w:t>
-      </w:r>
+        <w:t xml:space="preserve">Capacitar a propietarios de establecimientos en el manejo de </w:t>
+      </w:r>
+      <w:proofErr w:type="spellStart"/>
+      <w:r>
+        <w:t>Appqui</w:t>
+      </w:r>
+      <w:proofErr w:type="spellEnd"/>
+      <w:r>
+        <w:t>.</w:t>
+      </w:r>
+    </w:p>
+    <w:p/>
+    <w:p/>
+    <w:p/>
+    <w:p/>
+    <w:p/>
+    <w:p>
+      <w:pPr>
+        <w:pStyle w:val="Sinespaciado"/>
+        <w:jc w:val="left"/>
+        <w:rPr>
+          <w:b/>
+          <w:sz w:val="28"/>
+        </w:rPr>
+      </w:pPr>
+    </w:p>
+    <w:p>
+      <w:pPr>
+        <w:pStyle w:val="Sinespaciado"/>
+      </w:pPr>
+      <w:r>
+        <w:lastRenderedPageBreak/>
+        <w:t>ORGANIGRAMA</w:t>
+      </w:r>
+    </w:p>
+    <w:p>
+      <w:pPr>
+        <w:pStyle w:val="Sinespaciado"/>
+      </w:pPr>
       <w:bookmarkStart w:id="0" w:name="_GoBack"/>
+      <w:r>
+        <w:rPr>
+          <w:noProof/>
+        </w:rPr>
+        <w:drawing>
+          <wp:inline distT="0" distB="0" distL="0" distR="0">
+            <wp:extent cx="7598537" cy="3154790"/>
+            <wp:effectExtent l="0" t="6985" r="0" b="0"/>
+            <wp:docPr id="1" name="Imagen 1"/>
+            <wp:cNvGraphicFramePr>
+              <a:graphicFrameLocks xmlns:a="http://schemas.openxmlformats.org/drawingml/2006/main" noChangeAspect="1"/>
+            </wp:cNvGraphicFramePr>
+            <a:graphic xmlns:a="http://schemas.openxmlformats.org/drawingml/2006/main">
+              <a:graphicData uri="http://schemas.openxmlformats.org/drawingml/2006/picture">
+                <pic:pic xmlns:pic="http://schemas.openxmlformats.org/drawingml/2006/picture">
+                  <pic:nvPicPr>
+                    <pic:cNvPr id="1" name="Organigrama.png"/>
+                    <pic:cNvPicPr/>
+                  </pic:nvPicPr>
+                  <pic:blipFill>
+                    <a:blip r:embed="rId5" cstate="print">
+                      <a:extLst>
+                        <a:ext uri="{28A0092B-C50C-407E-A947-70E740481C1C}">
+                          <a14:useLocalDpi xmlns:a14="http://schemas.microsoft.com/office/drawing/2010/main" val="0"/>
+                        </a:ext>
+                      </a:extLst>
+                    </a:blip>
+                    <a:stretch>
+                      <a:fillRect/>
+                    </a:stretch>
+                  </pic:blipFill>
+                  <pic:spPr>
+                    <a:xfrm rot="5400000">
+                      <a:off x="0" y="0"/>
+                      <a:ext cx="7603116" cy="3156691"/>
+                    </a:xfrm>
+                    <a:prstGeom prst="rect">
+                      <a:avLst/>
+                    </a:prstGeom>
+                  </pic:spPr>
+                </pic:pic>
+              </a:graphicData>
+            </a:graphic>
+          </wp:inline>
+        </w:drawing>
+      </w:r>
       <w:bookmarkEnd w:id="0"/>
-      <w:r>
-        <w:t xml:space="preserve">tos en el manejo de </w:t>
-      </w:r>
-      <w:proofErr w:type="spellStart"/>
-      <w:r>
-        <w:t>Appqui</w:t>
-      </w:r>
-      <w:proofErr w:type="spellEnd"/>
+    </w:p>
+    <w:p>
+      <w:pPr>
+        <w:pStyle w:val="Sinespaciado"/>
+      </w:pPr>
     </w:p>
     <w:p>
       <w:pPr>

</xml_diff>